<commit_message>
Update Documentacion - Proyecto Final.docx
</commit_message>
<xml_diff>
--- a/projects/Documentacion - Proyecto Final.docx
+++ b/projects/Documentacion - Proyecto Final.docx
@@ -1,6 +1,6 @@
 
 <file path=word/document.xml><?xml version="1.0" encoding="utf-8"?>
-<w:document xmlns:wpc="http://schemas.microsoft.com/office/word/2010/wordprocessingCanvas" xmlns:cx="http://schemas.microsoft.com/office/drawing/2014/chartex" xmlns:cx1="http://schemas.microsoft.com/office/drawing/2015/9/8/chartex" xmlns:cx2="http://schemas.microsoft.com/office/drawing/2015/10/21/chartex" xmlns:cx3="http://schemas.microsoft.com/office/drawing/2016/5/9/chartex" xmlns:cx4="http://schemas.microsoft.com/office/drawing/2016/5/10/chartex" xmlns:cx5="http://schemas.microsoft.com/office/drawing/2016/5/11/chartex" xmlns:cx6="http://schemas.microsoft.com/office/drawing/2016/5/12/chartex" xmlns:cx7="http://schemas.microsoft.com/office/drawing/2016/5/13/chartex" xmlns:cx8="http://schemas.microsoft.com/office/drawing/2016/5/14/chartex" xmlns:mc="http://schemas.openxmlformats.org/markup-compatibility/2006" xmlns:aink="http://schemas.microsoft.com/office/drawing/2016/ink" xmlns:am3d="http://schemas.microsoft.com/office/drawing/2017/model3d" xmlns:o="urn:schemas-microsoft-com:office:office" xmlns:oel="http://schemas.microsoft.com/office/2019/extlst" xmlns:r="http://schemas.openxmlformats.org/officeDocument/2006/relationships" xmlns:m="http://schemas.openxmlformats.org/officeDocument/2006/math" xmlns:v="urn:schemas-microsoft-com:vml" xmlns:wp14="http://schemas.microsoft.com/office/word/2010/wordprocessingDrawing" xmlns:wp="http://schemas.openxmlformats.org/drawingml/2006/wordprocessingDrawing" xmlns:w10="urn:schemas-microsoft-com:office:word" xmlns:w="http://schemas.openxmlformats.org/wordprocessingml/2006/main" xmlns:w14="http://schemas.microsoft.com/office/word/2010/wordml" xmlns:w15="http://schemas.microsoft.com/office/word/2012/wordml" xmlns:w16cex="http://schemas.microsoft.com/office/word/2018/wordml/cex" xmlns:w16cid="http://schemas.microsoft.com/office/word/2016/wordml/cid" xmlns:w16="http://schemas.microsoft.com/office/word/2018/wordml" xmlns:w16sdtdh="http://schemas.microsoft.com/office/word/2020/wordml/sdtdatahash" xmlns:w16se="http://schemas.microsoft.com/office/word/2015/wordml/symex" xmlns:wpg="http://schemas.microsoft.com/office/word/2010/wordprocessingGroup" xmlns:wpi="http://schemas.microsoft.com/office/word/2010/wordprocessingInk" xmlns:wne="http://schemas.microsoft.com/office/word/2006/wordml" xmlns:wps="http://schemas.microsoft.com/office/word/2010/wordprocessingShape" mc:Ignorable="w14 w15 w16se w16cid w16 w16cex w16sdtdh wp14">
+<w:document xmlns:wpc="http://schemas.microsoft.com/office/word/2010/wordprocessingCanvas" xmlns:cx="http://schemas.microsoft.com/office/drawing/2014/chartex" xmlns:cx1="http://schemas.microsoft.com/office/drawing/2015/9/8/chartex" xmlns:cx2="http://schemas.microsoft.com/office/drawing/2015/10/21/chartex" xmlns:cx3="http://schemas.microsoft.com/office/drawing/2016/5/9/chartex" xmlns:cx4="http://schemas.microsoft.com/office/drawing/2016/5/10/chartex" xmlns:cx5="http://schemas.microsoft.com/office/drawing/2016/5/11/chartex" xmlns:cx6="http://schemas.microsoft.com/office/drawing/2016/5/12/chartex" xmlns:cx7="http://schemas.microsoft.com/office/drawing/2016/5/13/chartex" xmlns:cx8="http://schemas.microsoft.com/office/drawing/2016/5/14/chartex" xmlns:mc="http://schemas.openxmlformats.org/markup-compatibility/2006" xmlns:aink="http://schemas.microsoft.com/office/drawing/2016/ink" xmlns:am3d="http://schemas.microsoft.com/office/drawing/2017/model3d" xmlns:o="urn:schemas-microsoft-com:office:office" xmlns:oel="http://schemas.microsoft.com/office/2019/extlst" xmlns:r="http://schemas.openxmlformats.org/officeDocument/2006/relationships" xmlns:m="http://schemas.openxmlformats.org/officeDocument/2006/math" xmlns:v="urn:schemas-microsoft-com:vml" xmlns:wp14="http://schemas.microsoft.com/office/word/2010/wordprocessingDrawing" xmlns:wp="http://schemas.openxmlformats.org/drawingml/2006/wordprocessingDrawing" xmlns:w10="urn:schemas-microsoft-com:office:word" xmlns:w="http://schemas.openxmlformats.org/wordprocessingml/2006/main" xmlns:w14="http://schemas.microsoft.com/office/word/2010/wordml" xmlns:w15="http://schemas.microsoft.com/office/word/2012/wordml" xmlns:w16cex="http://schemas.microsoft.com/office/word/2018/wordml/cex" xmlns:w16cid="http://schemas.microsoft.com/office/word/2016/wordml/cid" xmlns:w16="http://schemas.microsoft.com/office/word/2018/wordml" xmlns:w16du="http://schemas.microsoft.com/office/word/2023/wordml/word16du" xmlns:w16sdtdh="http://schemas.microsoft.com/office/word/2020/wordml/sdtdatahash" xmlns:w16se="http://schemas.microsoft.com/office/word/2015/wordml/symex" xmlns:wpg="http://schemas.microsoft.com/office/word/2010/wordprocessingGroup" xmlns:wpi="http://schemas.microsoft.com/office/word/2010/wordprocessingInk" xmlns:wne="http://schemas.microsoft.com/office/word/2006/wordml" xmlns:wps="http://schemas.microsoft.com/office/word/2010/wordprocessingShape" mc:Ignorable="w14 w15 w16se w16cid w16 w16cex w16sdtdh w16du wp14">
   <w:body>
     <w:p>
       <w:r>
@@ -254,6 +254,12 @@
         </w:rPr>
         <w:t xml:space="preserve">Javier Andrés Castañeda </w:t>
       </w:r>
+      <w:r>
+        <w:rPr>
+          <w:color w:val="000000"/>
+        </w:rPr>
+        <w:t>- 1290520</w:t>
+      </w:r>
     </w:p>
     <w:p/>
     <w:p/>
@@ -285,7 +291,13 @@
     <w:sdt>
       <w:sdtPr>
         <w:rPr>
-          <w:lang w:val="es-ES"/>
+          <w:rFonts w:eastAsiaTheme="minorHAnsi" w:cs="Arial"/>
+          <w:bCs w:val="0"/>
+          <w:color w:val="0E2841" w:themeColor="text2"/>
+          <w:sz w:val="24"/>
+          <w:szCs w:val="18"/>
+          <w:u w:val="none"/>
+          <w:lang w:val="es-ES" w:eastAsia="en-US"/>
         </w:rPr>
         <w:id w:val="1138146608"/>
         <w:docPartObj>
@@ -295,14 +307,9 @@
       </w:sdtPr>
       <w:sdtEndPr>
         <w:rPr>
-          <w:rFonts w:eastAsiaTheme="minorHAnsi" w:cs="Arial"/>
           <w:b/>
           <w:noProof/>
-          <w:color w:val="0E2841" w:themeColor="text2"/>
-          <w:sz w:val="24"/>
-          <w:szCs w:val="18"/>
-          <w:u w:val="none"/>
-          <w:lang w:val="es-GT" w:eastAsia="en-US"/>
+          <w:lang w:val="es-GT"/>
         </w:rPr>
       </w:sdtEndPr>
       <w:sdtContent>
@@ -1947,17 +1954,7 @@
           <w:sz w:val="24"/>
           <w:szCs w:val="24"/>
         </w:rPr>
-        <w:t xml:space="preserve"> </w:t>
-      </w:r>
-      <w:r>
-        <w:rPr>
-          <w:i w:val="0"/>
-          <w:iCs/>
-          <w:color w:val="000000" w:themeColor="text1"/>
-          <w:sz w:val="24"/>
-          <w:szCs w:val="24"/>
-        </w:rPr>
-        <w:t>(Propia, 2024)</w:t>
+        <w:t xml:space="preserve"> (Propia, 2024)</w:t>
       </w:r>
       <w:r>
         <w:rPr>
@@ -2207,7 +2204,7 @@
                 <v:stroke joinstyle="miter"/>
                 <v:path gradientshapeok="t" o:connecttype="rect"/>
               </v:shapetype>
-              <v:shape id="Cuadro de texto 1" o:spid="_x0000_s1026" type="#_x0000_t202" style="position:absolute;left:0;text-align:left;margin-left:15.85pt;margin-top:342.6pt;width:441.85pt;height:.05pt;z-index:251661312;visibility:visible;mso-wrap-style:square;mso-wrap-distance-left:9pt;mso-wrap-distance-top:0;mso-wrap-distance-right:9pt;mso-wrap-distance-bottom:0;mso-position-horizontal:absolute;mso-position-horizontal-relative:text;mso-position-vertical:absolute;mso-position-vertical-relative:text;v-text-anchor:top" o:gfxdata="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" stroked="f">
+              <v:shape id="Cuadro de texto 1" o:spid="_x0000_s1026" type="#_x0000_t202" style="position:absolute;left:0;text-align:left;margin-left:15.85pt;margin-top:342.6pt;width:441.85pt;height:.05pt;z-index:251661312;visibility:visible;mso-wrap-style:square;mso-wrap-distance-left:9pt;mso-wrap-distance-top:0;mso-wrap-distance-right:9pt;mso-wrap-distance-bottom:0;mso-position-horizontal:absolute;mso-position-horizontal-relative:text;mso-position-vertical:absolute;mso-position-vertical-relative:text;v-text-anchor:top" o:gfxdata="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" stroked="f">
                 <v:textbox style="mso-fit-shape-to-text:t" inset="0,0,0,0">
                   <w:txbxContent>
                     <w:p>
@@ -2384,8 +2381,11 @@
         </mc:AlternateContent>
       </w:r>
       <w:r>
+        <w:rPr>
+          <w:noProof/>
+        </w:rPr>
         <w:drawing>
-          <wp:anchor distT="0" distB="0" distL="114300" distR="114300" simplePos="0" relativeHeight="251658240" behindDoc="0" locked="0" layoutInCell="1" allowOverlap="1" wp14:anchorId="42F83809" wp14:editId="1AF390F2">
+          <wp:anchor distT="0" distB="0" distL="114300" distR="114300" simplePos="0" relativeHeight="251658240" behindDoc="0" locked="0" layoutInCell="1" allowOverlap="1" wp14:anchorId="42F83809" wp14:editId="4F084F4F">
             <wp:simplePos x="0" y="0"/>
             <wp:positionH relativeFrom="column">
               <wp:posOffset>201350</wp:posOffset>
@@ -2540,6 +2540,9 @@
             <m:t>*C</m:t>
           </m:r>
           <m:r>
+            <m:rPr>
+              <m:sty m:val="p"/>
+            </m:rPr>
             <w:rPr>
               <w:rFonts w:ascii="Cambria Math" w:hAnsi="Cambria Math"/>
               <w:color w:val="000000"/>
@@ -2583,6 +2586,9 @@
             <m:t>*20 GB</m:t>
           </m:r>
           <m:r>
+            <m:rPr>
+              <m:sty m:val="p"/>
+            </m:rPr>
             <w:rPr>
               <w:rFonts w:ascii="Cambria Math" w:eastAsiaTheme="minorEastAsia" w:hAnsi="Cambria Math"/>
               <w:color w:val="000000"/>
@@ -2722,7 +2728,7 @@
           <w:noProof/>
         </w:rPr>
         <w:drawing>
-          <wp:inline distT="0" distB="0" distL="0" distR="0" wp14:anchorId="1957A3EA" wp14:editId="629BE994">
+          <wp:inline distT="0" distB="0" distL="0" distR="0" wp14:anchorId="1957A3EA" wp14:editId="74A73E27">
             <wp:extent cx="5612130" cy="3104515"/>
             <wp:effectExtent l="0" t="0" r="1270" b="0"/>
             <wp:docPr id="898226410" name="Imagen 4"/>
@@ -2769,7 +2775,7 @@
           <w:noProof/>
         </w:rPr>
         <w:drawing>
-          <wp:inline distT="0" distB="0" distL="0" distR="0" wp14:anchorId="26622683" wp14:editId="6149ADC3">
+          <wp:inline distT="0" distB="0" distL="0" distR="0" wp14:anchorId="26622683" wp14:editId="547A58A3">
             <wp:extent cx="5612130" cy="2858770"/>
             <wp:effectExtent l="0" t="0" r="1270" b="0"/>
             <wp:docPr id="366134181" name="Imagen 3"/>
@@ -3138,7 +3144,7 @@
 </file>
 
 <file path=word/endnotes.xml><?xml version="1.0" encoding="utf-8"?>
-<w:endnotes xmlns:wpc="http://schemas.microsoft.com/office/word/2010/wordprocessingCanvas" xmlns:cx="http://schemas.microsoft.com/office/drawing/2014/chartex" xmlns:cx1="http://schemas.microsoft.com/office/drawing/2015/9/8/chartex" xmlns:cx2="http://schemas.microsoft.com/office/drawing/2015/10/21/chartex" xmlns:cx3="http://schemas.microsoft.com/office/drawing/2016/5/9/chartex" xmlns:cx4="http://schemas.microsoft.com/office/drawing/2016/5/10/chartex" xmlns:cx5="http://schemas.microsoft.com/office/drawing/2016/5/11/chartex" xmlns:cx6="http://schemas.microsoft.com/office/drawing/2016/5/12/chartex" xmlns:cx7="http://schemas.microsoft.com/office/drawing/2016/5/13/chartex" xmlns:cx8="http://schemas.microsoft.com/office/drawing/2016/5/14/chartex" xmlns:mc="http://schemas.openxmlformats.org/markup-compatibility/2006" xmlns:aink="http://schemas.microsoft.com/office/drawing/2016/ink" xmlns:am3d="http://schemas.microsoft.com/office/drawing/2017/model3d" xmlns:o="urn:schemas-microsoft-com:office:office" xmlns:oel="http://schemas.microsoft.com/office/2019/extlst" xmlns:r="http://schemas.openxmlformats.org/officeDocument/2006/relationships" xmlns:m="http://schemas.openxmlformats.org/officeDocument/2006/math" xmlns:v="urn:schemas-microsoft-com:vml" xmlns:wp14="http://schemas.microsoft.com/office/word/2010/wordprocessingDrawing" xmlns:wp="http://schemas.openxmlformats.org/drawingml/2006/wordprocessingDrawing" xmlns:w10="urn:schemas-microsoft-com:office:word" xmlns:w="http://schemas.openxmlformats.org/wordprocessingml/2006/main" xmlns:w14="http://schemas.microsoft.com/office/word/2010/wordml" xmlns:w15="http://schemas.microsoft.com/office/word/2012/wordml" xmlns:w16cex="http://schemas.microsoft.com/office/word/2018/wordml/cex" xmlns:w16cid="http://schemas.microsoft.com/office/word/2016/wordml/cid" xmlns:w16="http://schemas.microsoft.com/office/word/2018/wordml" xmlns:w16sdtdh="http://schemas.microsoft.com/office/word/2020/wordml/sdtdatahash" xmlns:w16se="http://schemas.microsoft.com/office/word/2015/wordml/symex" xmlns:wpg="http://schemas.microsoft.com/office/word/2010/wordprocessingGroup" xmlns:wpi="http://schemas.microsoft.com/office/word/2010/wordprocessingInk" xmlns:wne="http://schemas.microsoft.com/office/word/2006/wordml" xmlns:wps="http://schemas.microsoft.com/office/word/2010/wordprocessingShape" mc:Ignorable="w14 w15 w16se w16cid w16 w16cex w16sdtdh wp14">
+<w:endnotes xmlns:wpc="http://schemas.microsoft.com/office/word/2010/wordprocessingCanvas" xmlns:cx="http://schemas.microsoft.com/office/drawing/2014/chartex" xmlns:cx1="http://schemas.microsoft.com/office/drawing/2015/9/8/chartex" xmlns:cx2="http://schemas.microsoft.com/office/drawing/2015/10/21/chartex" xmlns:cx3="http://schemas.microsoft.com/office/drawing/2016/5/9/chartex" xmlns:cx4="http://schemas.microsoft.com/office/drawing/2016/5/10/chartex" xmlns:cx5="http://schemas.microsoft.com/office/drawing/2016/5/11/chartex" xmlns:cx6="http://schemas.microsoft.com/office/drawing/2016/5/12/chartex" xmlns:cx7="http://schemas.microsoft.com/office/drawing/2016/5/13/chartex" xmlns:cx8="http://schemas.microsoft.com/office/drawing/2016/5/14/chartex" xmlns:mc="http://schemas.openxmlformats.org/markup-compatibility/2006" xmlns:aink="http://schemas.microsoft.com/office/drawing/2016/ink" xmlns:am3d="http://schemas.microsoft.com/office/drawing/2017/model3d" xmlns:o="urn:schemas-microsoft-com:office:office" xmlns:oel="http://schemas.microsoft.com/office/2019/extlst" xmlns:r="http://schemas.openxmlformats.org/officeDocument/2006/relationships" xmlns:m="http://schemas.openxmlformats.org/officeDocument/2006/math" xmlns:v="urn:schemas-microsoft-com:vml" xmlns:wp14="http://schemas.microsoft.com/office/word/2010/wordprocessingDrawing" xmlns:wp="http://schemas.openxmlformats.org/drawingml/2006/wordprocessingDrawing" xmlns:w10="urn:schemas-microsoft-com:office:word" xmlns:w="http://schemas.openxmlformats.org/wordprocessingml/2006/main" xmlns:w14="http://schemas.microsoft.com/office/word/2010/wordml" xmlns:w15="http://schemas.microsoft.com/office/word/2012/wordml" xmlns:w16cex="http://schemas.microsoft.com/office/word/2018/wordml/cex" xmlns:w16cid="http://schemas.microsoft.com/office/word/2016/wordml/cid" xmlns:w16="http://schemas.microsoft.com/office/word/2018/wordml" xmlns:w16du="http://schemas.microsoft.com/office/word/2023/wordml/word16du" xmlns:w16sdtdh="http://schemas.microsoft.com/office/word/2020/wordml/sdtdatahash" xmlns:w16se="http://schemas.microsoft.com/office/word/2015/wordml/symex" xmlns:wpg="http://schemas.microsoft.com/office/word/2010/wordprocessingGroup" xmlns:wpi="http://schemas.microsoft.com/office/word/2010/wordprocessingInk" xmlns:wne="http://schemas.microsoft.com/office/word/2006/wordml" xmlns:wps="http://schemas.microsoft.com/office/word/2010/wordprocessingShape" mc:Ignorable="w14 w15 w16se w16cid w16 w16cex w16sdtdh w16du wp14">
   <w:endnote w:type="separator" w:id="-1">
     <w:p>
       <w:r>
@@ -3157,7 +3163,7 @@
 </file>
 
 <file path=word/footnotes.xml><?xml version="1.0" encoding="utf-8"?>
-<w:footnotes xmlns:wpc="http://schemas.microsoft.com/office/word/2010/wordprocessingCanvas" xmlns:cx="http://schemas.microsoft.com/office/drawing/2014/chartex" xmlns:cx1="http://schemas.microsoft.com/office/drawing/2015/9/8/chartex" xmlns:cx2="http://schemas.microsoft.com/office/drawing/2015/10/21/chartex" xmlns:cx3="http://schemas.microsoft.com/office/drawing/2016/5/9/chartex" xmlns:cx4="http://schemas.microsoft.com/office/drawing/2016/5/10/chartex" xmlns:cx5="http://schemas.microsoft.com/office/drawing/2016/5/11/chartex" xmlns:cx6="http://schemas.microsoft.com/office/drawing/2016/5/12/chartex" xmlns:cx7="http://schemas.microsoft.com/office/drawing/2016/5/13/chartex" xmlns:cx8="http://schemas.microsoft.com/office/drawing/2016/5/14/chartex" xmlns:mc="http://schemas.openxmlformats.org/markup-compatibility/2006" xmlns:aink="http://schemas.microsoft.com/office/drawing/2016/ink" xmlns:am3d="http://schemas.microsoft.com/office/drawing/2017/model3d" xmlns:o="urn:schemas-microsoft-com:office:office" xmlns:oel="http://schemas.microsoft.com/office/2019/extlst" xmlns:r="http://schemas.openxmlformats.org/officeDocument/2006/relationships" xmlns:m="http://schemas.openxmlformats.org/officeDocument/2006/math" xmlns:v="urn:schemas-microsoft-com:vml" xmlns:wp14="http://schemas.microsoft.com/office/word/2010/wordprocessingDrawing" xmlns:wp="http://schemas.openxmlformats.org/drawingml/2006/wordprocessingDrawing" xmlns:w10="urn:schemas-microsoft-com:office:word" xmlns:w="http://schemas.openxmlformats.org/wordprocessingml/2006/main" xmlns:w14="http://schemas.microsoft.com/office/word/2010/wordml" xmlns:w15="http://schemas.microsoft.com/office/word/2012/wordml" xmlns:w16cex="http://schemas.microsoft.com/office/word/2018/wordml/cex" xmlns:w16cid="http://schemas.microsoft.com/office/word/2016/wordml/cid" xmlns:w16="http://schemas.microsoft.com/office/word/2018/wordml" xmlns:w16sdtdh="http://schemas.microsoft.com/office/word/2020/wordml/sdtdatahash" xmlns:w16se="http://schemas.microsoft.com/office/word/2015/wordml/symex" xmlns:wpg="http://schemas.microsoft.com/office/word/2010/wordprocessingGroup" xmlns:wpi="http://schemas.microsoft.com/office/word/2010/wordprocessingInk" xmlns:wne="http://schemas.microsoft.com/office/word/2006/wordml" xmlns:wps="http://schemas.microsoft.com/office/word/2010/wordprocessingShape" mc:Ignorable="w14 w15 w16se w16cid w16 w16cex w16sdtdh wp14">
+<w:footnotes xmlns:wpc="http://schemas.microsoft.com/office/word/2010/wordprocessingCanvas" xmlns:cx="http://schemas.microsoft.com/office/drawing/2014/chartex" xmlns:cx1="http://schemas.microsoft.com/office/drawing/2015/9/8/chartex" xmlns:cx2="http://schemas.microsoft.com/office/drawing/2015/10/21/chartex" xmlns:cx3="http://schemas.microsoft.com/office/drawing/2016/5/9/chartex" xmlns:cx4="http://schemas.microsoft.com/office/drawing/2016/5/10/chartex" xmlns:cx5="http://schemas.microsoft.com/office/drawing/2016/5/11/chartex" xmlns:cx6="http://schemas.microsoft.com/office/drawing/2016/5/12/chartex" xmlns:cx7="http://schemas.microsoft.com/office/drawing/2016/5/13/chartex" xmlns:cx8="http://schemas.microsoft.com/office/drawing/2016/5/14/chartex" xmlns:mc="http://schemas.openxmlformats.org/markup-compatibility/2006" xmlns:aink="http://schemas.microsoft.com/office/drawing/2016/ink" xmlns:am3d="http://schemas.microsoft.com/office/drawing/2017/model3d" xmlns:o="urn:schemas-microsoft-com:office:office" xmlns:oel="http://schemas.microsoft.com/office/2019/extlst" xmlns:r="http://schemas.openxmlformats.org/officeDocument/2006/relationships" xmlns:m="http://schemas.openxmlformats.org/officeDocument/2006/math" xmlns:v="urn:schemas-microsoft-com:vml" xmlns:wp14="http://schemas.microsoft.com/office/word/2010/wordprocessingDrawing" xmlns:wp="http://schemas.openxmlformats.org/drawingml/2006/wordprocessingDrawing" xmlns:w10="urn:schemas-microsoft-com:office:word" xmlns:w="http://schemas.openxmlformats.org/wordprocessingml/2006/main" xmlns:w14="http://schemas.microsoft.com/office/word/2010/wordml" xmlns:w15="http://schemas.microsoft.com/office/word/2012/wordml" xmlns:w16cex="http://schemas.microsoft.com/office/word/2018/wordml/cex" xmlns:w16cid="http://schemas.microsoft.com/office/word/2016/wordml/cid" xmlns:w16="http://schemas.microsoft.com/office/word/2018/wordml" xmlns:w16du="http://schemas.microsoft.com/office/word/2023/wordml/word16du" xmlns:w16sdtdh="http://schemas.microsoft.com/office/word/2020/wordml/sdtdatahash" xmlns:w16se="http://schemas.microsoft.com/office/word/2015/wordml/symex" xmlns:wpg="http://schemas.microsoft.com/office/word/2010/wordprocessingGroup" xmlns:wpi="http://schemas.microsoft.com/office/word/2010/wordprocessingInk" xmlns:wne="http://schemas.microsoft.com/office/word/2006/wordml" xmlns:wps="http://schemas.microsoft.com/office/word/2010/wordprocessingShape" mc:Ignorable="w14 w15 w16se w16cid w16 w16cex w16sdtdh w16du wp14">
   <w:footnote w:type="separator" w:id="-1">
     <w:p>
       <w:r>
@@ -3176,7 +3182,7 @@
 </file>
 
 <file path=word/numbering.xml><?xml version="1.0" encoding="utf-8"?>
-<w:numbering xmlns:wpc="http://schemas.microsoft.com/office/word/2010/wordprocessingCanvas" xmlns:cx="http://schemas.microsoft.com/office/drawing/2014/chartex" xmlns:cx1="http://schemas.microsoft.com/office/drawing/2015/9/8/chartex" xmlns:cx2="http://schemas.microsoft.com/office/drawing/2015/10/21/chartex" xmlns:cx3="http://schemas.microsoft.com/office/drawing/2016/5/9/chartex" xmlns:cx4="http://schemas.microsoft.com/office/drawing/2016/5/10/chartex" xmlns:cx5="http://schemas.microsoft.com/office/drawing/2016/5/11/chartex" xmlns:cx6="http://schemas.microsoft.com/office/drawing/2016/5/12/chartex" xmlns:cx7="http://schemas.microsoft.com/office/drawing/2016/5/13/chartex" xmlns:cx8="http://schemas.microsoft.com/office/drawing/2016/5/14/chartex" xmlns:mc="http://schemas.openxmlformats.org/markup-compatibility/2006" xmlns:aink="http://schemas.microsoft.com/office/drawing/2016/ink" xmlns:am3d="http://schemas.microsoft.com/office/drawing/2017/model3d" xmlns:o="urn:schemas-microsoft-com:office:office" xmlns:oel="http://schemas.microsoft.com/office/2019/extlst" xmlns:r="http://schemas.openxmlformats.org/officeDocument/2006/relationships" xmlns:m="http://schemas.openxmlformats.org/officeDocument/2006/math" xmlns:v="urn:schemas-microsoft-com:vml" xmlns:wp14="http://schemas.microsoft.com/office/word/2010/wordprocessingDrawing" xmlns:wp="http://schemas.openxmlformats.org/drawingml/2006/wordprocessingDrawing" xmlns:w10="urn:schemas-microsoft-com:office:word" xmlns:w="http://schemas.openxmlformats.org/wordprocessingml/2006/main" xmlns:w14="http://schemas.microsoft.com/office/word/2010/wordml" xmlns:w15="http://schemas.microsoft.com/office/word/2012/wordml" xmlns:w16cex="http://schemas.microsoft.com/office/word/2018/wordml/cex" xmlns:w16cid="http://schemas.microsoft.com/office/word/2016/wordml/cid" xmlns:w16="http://schemas.microsoft.com/office/word/2018/wordml" xmlns:w16sdtdh="http://schemas.microsoft.com/office/word/2020/wordml/sdtdatahash" xmlns:w16se="http://schemas.microsoft.com/office/word/2015/wordml/symex" xmlns:wpg="http://schemas.microsoft.com/office/word/2010/wordprocessingGroup" xmlns:wpi="http://schemas.microsoft.com/office/word/2010/wordprocessingInk" xmlns:wne="http://schemas.microsoft.com/office/word/2006/wordml" xmlns:wps="http://schemas.microsoft.com/office/word/2010/wordprocessingShape" mc:Ignorable="w14 w15 w16se w16cid w16 w16cex w16sdtdh wp14">
+<w:numbering xmlns:wpc="http://schemas.microsoft.com/office/word/2010/wordprocessingCanvas" xmlns:cx="http://schemas.microsoft.com/office/drawing/2014/chartex" xmlns:cx1="http://schemas.microsoft.com/office/drawing/2015/9/8/chartex" xmlns:cx2="http://schemas.microsoft.com/office/drawing/2015/10/21/chartex" xmlns:cx3="http://schemas.microsoft.com/office/drawing/2016/5/9/chartex" xmlns:cx4="http://schemas.microsoft.com/office/drawing/2016/5/10/chartex" xmlns:cx5="http://schemas.microsoft.com/office/drawing/2016/5/11/chartex" xmlns:cx6="http://schemas.microsoft.com/office/drawing/2016/5/12/chartex" xmlns:cx7="http://schemas.microsoft.com/office/drawing/2016/5/13/chartex" xmlns:cx8="http://schemas.microsoft.com/office/drawing/2016/5/14/chartex" xmlns:mc="http://schemas.openxmlformats.org/markup-compatibility/2006" xmlns:aink="http://schemas.microsoft.com/office/drawing/2016/ink" xmlns:am3d="http://schemas.microsoft.com/office/drawing/2017/model3d" xmlns:o="urn:schemas-microsoft-com:office:office" xmlns:oel="http://schemas.microsoft.com/office/2019/extlst" xmlns:r="http://schemas.openxmlformats.org/officeDocument/2006/relationships" xmlns:m="http://schemas.openxmlformats.org/officeDocument/2006/math" xmlns:v="urn:schemas-microsoft-com:vml" xmlns:wp14="http://schemas.microsoft.com/office/word/2010/wordprocessingDrawing" xmlns:wp="http://schemas.openxmlformats.org/drawingml/2006/wordprocessingDrawing" xmlns:w10="urn:schemas-microsoft-com:office:word" xmlns:w="http://schemas.openxmlformats.org/wordprocessingml/2006/main" xmlns:w14="http://schemas.microsoft.com/office/word/2010/wordml" xmlns:w15="http://schemas.microsoft.com/office/word/2012/wordml" xmlns:w16cex="http://schemas.microsoft.com/office/word/2018/wordml/cex" xmlns:w16cid="http://schemas.microsoft.com/office/word/2016/wordml/cid" xmlns:w16="http://schemas.microsoft.com/office/word/2018/wordml" xmlns:w16du="http://schemas.microsoft.com/office/word/2023/wordml/word16du" xmlns:w16sdtdh="http://schemas.microsoft.com/office/word/2020/wordml/sdtdatahash" xmlns:w16se="http://schemas.microsoft.com/office/word/2015/wordml/symex" xmlns:wpg="http://schemas.microsoft.com/office/word/2010/wordprocessingGroup" xmlns:wpi="http://schemas.microsoft.com/office/word/2010/wordprocessingInk" xmlns:wne="http://schemas.microsoft.com/office/word/2006/wordml" xmlns:wps="http://schemas.microsoft.com/office/word/2010/wordprocessingShape" mc:Ignorable="w14 w15 w16se w16cid w16 w16cex w16sdtdh w16du wp14">
   <w:abstractNum w:abstractNumId="0" w15:restartNumberingAfterBreak="0">
     <w:nsid w:val="20970902"/>
     <w:multiLevelType w:val="multilevel"/>
@@ -4356,7 +4362,7 @@
 </file>
 
 <file path=word/styles.xml><?xml version="1.0" encoding="utf-8"?>
-<w:styles xmlns:mc="http://schemas.openxmlformats.org/markup-compatibility/2006" xmlns:r="http://schemas.openxmlformats.org/officeDocument/2006/relationships" xmlns:w="http://schemas.openxmlformats.org/wordprocessingml/2006/main" xmlns:w14="http://schemas.microsoft.com/office/word/2010/wordml" xmlns:w15="http://schemas.microsoft.com/office/word/2012/wordml" xmlns:w16cex="http://schemas.microsoft.com/office/word/2018/wordml/cex" xmlns:w16cid="http://schemas.microsoft.com/office/word/2016/wordml/cid" xmlns:w16="http://schemas.microsoft.com/office/word/2018/wordml" xmlns:w16sdtdh="http://schemas.microsoft.com/office/word/2020/wordml/sdtdatahash" xmlns:w16se="http://schemas.microsoft.com/office/word/2015/wordml/symex" mc:Ignorable="w14 w15 w16se w16cid w16 w16cex w16sdtdh">
+<w:styles xmlns:mc="http://schemas.openxmlformats.org/markup-compatibility/2006" xmlns:r="http://schemas.openxmlformats.org/officeDocument/2006/relationships" xmlns:w="http://schemas.openxmlformats.org/wordprocessingml/2006/main" xmlns:w14="http://schemas.microsoft.com/office/word/2010/wordml" xmlns:w15="http://schemas.microsoft.com/office/word/2012/wordml" xmlns:w16cex="http://schemas.microsoft.com/office/word/2018/wordml/cex" xmlns:w16cid="http://schemas.microsoft.com/office/word/2016/wordml/cid" xmlns:w16="http://schemas.microsoft.com/office/word/2018/wordml" xmlns:w16du="http://schemas.microsoft.com/office/word/2023/wordml/word16du" xmlns:w16sdtdh="http://schemas.microsoft.com/office/word/2020/wordml/sdtdatahash" xmlns:w16se="http://schemas.microsoft.com/office/word/2015/wordml/symex" mc:Ignorable="w14 w15 w16se w16cid w16 w16cex w16sdtdh w16du">
   <w:docDefaults>
     <w:rPrDefault>
       <w:rPr>

</xml_diff>